<commit_message>
Updated design files, documents, and BOM
</commit_message>
<xml_diff>
--- a/Documents/GTernal_Users_Guide.docx
+++ b/Documents/GTernal_Users_Guide.docx
@@ -51,7 +51,16 @@
           <w:sz w:val="80"/>
           <w:szCs w:val="80"/>
         </w:rPr>
-        <w:t>1.0</w:t>
+        <w:t>1.</w:t>
+      </w:r>
+      <w:r>
+        <w:rPr>
+          <w:rFonts w:ascii="Cambria" w:hAnsi="Cambria" w:cs="Arial"/>
+          <w:b/>
+          <w:sz w:val="80"/>
+          <w:szCs w:val="80"/>
+        </w:rPr>
+        <w:t>1</w:t>
       </w:r>
     </w:p>
     <w:p>
@@ -69,15 +78,16 @@
         <w:rPr>
           <w:rFonts w:ascii="Cambria" w:hAnsi="Cambria" w:cs="Arial"/>
           <w:b/>
+          <w:bCs/>
           <w:noProof/>
           <w:sz w:val="80"/>
           <w:szCs w:val="80"/>
         </w:rPr>
         <w:drawing>
-          <wp:inline distT="0" distB="0" distL="0" distR="0" wp14:anchorId="148DECB0" wp14:editId="638B78DC">
-            <wp:extent cx="4051300" cy="4293685"/>
+          <wp:inline distT="0" distB="0" distL="0" distR="0" wp14:anchorId="49331BF4" wp14:editId="031AF46C">
+            <wp:extent cx="3751384" cy="4218916"/>
             <wp:effectExtent l="0" t="0" r="0" b="0"/>
-            <wp:docPr id="542010312" name="Picture 1"/>
+            <wp:docPr id="944991615" name="Picture 1"/>
             <wp:cNvGraphicFramePr>
               <a:graphicFrameLocks xmlns:a="http://schemas.openxmlformats.org/drawingml/2006/main" noChangeAspect="1"/>
             </wp:cNvGraphicFramePr>
@@ -85,7 +95,7 @@
               <a:graphicData uri="http://schemas.openxmlformats.org/drawingml/2006/picture">
                 <pic:pic xmlns:pic="http://schemas.openxmlformats.org/drawingml/2006/picture">
                   <pic:nvPicPr>
-                    <pic:cNvPr id="542010312" name="Picture 542010312"/>
+                    <pic:cNvPr id="944991615" name="Picture 944991615"/>
                     <pic:cNvPicPr/>
                   </pic:nvPicPr>
                   <pic:blipFill>
@@ -103,7 +113,7 @@
                   <pic:spPr>
                     <a:xfrm>
                       <a:off x="0" y="0"/>
-                      <a:ext cx="4059279" cy="4302142"/>
+                      <a:ext cx="3759083" cy="4227574"/>
                     </a:xfrm>
                     <a:prstGeom prst="rect">
                       <a:avLst/>
@@ -158,6 +168,26 @@
         </w:rPr>
         <w:t>Paden Davis, Maxwell Chen, Nathan Yam</w:t>
       </w:r>
+      <w:r>
+        <w:rPr>
+          <w:rFonts w:ascii="Cambria" w:hAnsi="Cambria" w:cs="Arial"/>
+        </w:rPr>
+        <w:t xml:space="preserve">, </w:t>
+      </w:r>
+      <w:proofErr w:type="spellStart"/>
+      <w:r>
+        <w:rPr>
+          <w:rFonts w:ascii="Cambria" w:hAnsi="Cambria" w:cs="Arial"/>
+        </w:rPr>
+        <w:t>Soobum</w:t>
+      </w:r>
+      <w:proofErr w:type="spellEnd"/>
+      <w:r>
+        <w:rPr>
+          <w:rFonts w:ascii="Cambria" w:hAnsi="Cambria" w:cs="Arial"/>
+        </w:rPr>
+        <w:t xml:space="preserve"> Kim</w:t>
+      </w:r>
     </w:p>
     <w:p>
       <w:pPr>
@@ -192,13 +222,19 @@
         <w:rPr>
           <w:rFonts w:ascii="Cambria" w:hAnsi="Cambria" w:cs="Arial"/>
         </w:rPr>
-        <w:t>September 15</w:t>
-      </w:r>
-      <w:r>
-        <w:rPr>
-          <w:rFonts w:ascii="Cambria" w:hAnsi="Cambria" w:cs="Arial"/>
-        </w:rPr>
-        <w:t>, 2023</w:t>
+        <w:t>April</w:t>
+      </w:r>
+      <w:r>
+        <w:rPr>
+          <w:rFonts w:ascii="Cambria" w:hAnsi="Cambria" w:cs="Arial"/>
+        </w:rPr>
+        <w:t>, 202</w:t>
+      </w:r>
+      <w:r>
+        <w:rPr>
+          <w:rFonts w:ascii="Cambria" w:hAnsi="Cambria" w:cs="Arial"/>
+        </w:rPr>
+        <w:t>4</w:t>
       </w:r>
       <w:r>
         <w:rPr>
@@ -2665,23 +2701,7 @@
                 <w:rFonts w:ascii="Cambria" w:hAnsi="Cambria" w:cs="Arial"/>
                 <w:noProof/>
               </w:rPr>
-              <w:t>Gi</w:t>
-            </w:r>
-            <w:r>
-              <w:rPr>
-                <w:rStyle w:val="Hyperlink"/>
-                <w:rFonts w:ascii="Cambria" w:hAnsi="Cambria" w:cs="Arial"/>
-                <w:noProof/>
-              </w:rPr>
-              <w:t>t</w:t>
-            </w:r>
-            <w:r>
-              <w:rPr>
-                <w:rStyle w:val="Hyperlink"/>
-                <w:rFonts w:ascii="Cambria" w:hAnsi="Cambria" w:cs="Arial"/>
-                <w:noProof/>
-              </w:rPr>
-              <w:t>Hub</w:t>
+              <w:t>GitHub</w:t>
             </w:r>
             <w:r>
               <w:rPr>
@@ -2920,7 +2940,13 @@
         <w:rPr>
           <w:rFonts w:ascii="Cambria" w:hAnsi="Cambria" w:cs="Arial"/>
         </w:rPr>
-        <w:t xml:space="preserve"> 1.0</w:t>
+        <w:t xml:space="preserve"> 1.</w:t>
+      </w:r>
+      <w:r>
+        <w:rPr>
+          <w:rFonts w:ascii="Cambria" w:hAnsi="Cambria" w:cs="Arial"/>
+        </w:rPr>
+        <w:t>1</w:t>
       </w:r>
       <w:r>
         <w:rPr>
@@ -5287,7 +5313,13 @@
         <w:rPr>
           <w:rFonts w:ascii="Cambria" w:hAnsi="Cambria" w:cs="Arial"/>
         </w:rPr>
-        <w:t xml:space="preserve"> 1.0</w:t>
+        <w:t xml:space="preserve"> 1.</w:t>
+      </w:r>
+      <w:r>
+        <w:rPr>
+          <w:rFonts w:ascii="Cambria" w:hAnsi="Cambria" w:cs="Arial"/>
+        </w:rPr>
+        <w:t>1</w:t>
       </w:r>
       <w:r>
         <w:rPr>
@@ -7000,7 +7032,7 @@
               </wp:inline>
             </w:drawing>
           </mc:Choice>
-          <mc:Fallback xmlns:a16="http://schemas.microsoft.com/office/drawing/2014/main" xmlns:a14="http://schemas.microsoft.com/office/drawing/2010/main" xmlns:pic="http://schemas.openxmlformats.org/drawingml/2006/picture" xmlns:a="http://schemas.openxmlformats.org/drawingml/2006/main">
+          <mc:Fallback xmlns:a="http://schemas.openxmlformats.org/drawingml/2006/main" xmlns:pic="http://schemas.openxmlformats.org/drawingml/2006/picture" xmlns:a14="http://schemas.microsoft.com/office/drawing/2010/main" xmlns:a16="http://schemas.microsoft.com/office/drawing/2014/main">
             <w:pict w14:anchorId="106345E4">
               <v:group id="Group 6" style="width:187.5pt;height:180pt;mso-position-horizontal-relative:char;mso-position-vertical-relative:line" alt="A red outline of a machine" coordsize="23812,22860" o:spid="_x0000_s1026" w14:anchorId="4412AB56" o:gfxdata="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">
                 <v:shapetype id="_x0000_t75" coordsize="21600,21600" filled="f" stroked="f" o:spt="75" o:preferrelative="t" path="m@4@5l@4@11@9@11@9@5xe">
@@ -7576,7 +7608,7 @@
               </wp:inline>
             </w:drawing>
           </mc:Choice>
-          <mc:Fallback xmlns:a16="http://schemas.microsoft.com/office/drawing/2014/main" xmlns:a14="http://schemas.microsoft.com/office/drawing/2010/main" xmlns:pic="http://schemas.openxmlformats.org/drawingml/2006/picture" xmlns:a="http://schemas.openxmlformats.org/drawingml/2006/main">
+          <mc:Fallback xmlns:a="http://schemas.openxmlformats.org/drawingml/2006/main" xmlns:pic="http://schemas.openxmlformats.org/drawingml/2006/picture" xmlns:a14="http://schemas.microsoft.com/office/drawing/2010/main" xmlns:a16="http://schemas.microsoft.com/office/drawing/2014/main">
             <w:pict w14:anchorId="54BBED3B">
               <v:group id="Group 9" style="width:152.5pt;height:167.25pt;mso-position-horizontal-relative:char;mso-position-vertical-relative:line" coordsize="19367,21240" o:spid="_x0000_s1026" w14:anchorId="284ABC37" o:gfxdata="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">
                 <v:shapetype id="_x0000_t75" coordsize="21600,21600" filled="f" stroked="f" o:spt="75" o:preferrelative="t" path="m@4@5l@4@11@9@11@9@5xe">
@@ -8265,7 +8297,7 @@
           <w:noProof/>
         </w:rPr>
         <w:drawing>
-          <wp:inline distT="0" distB="0" distL="0" distR="0" wp14:anchorId="211CB0DD" wp14:editId="460F5D1A">
+          <wp:inline distT="0" distB="0" distL="0" distR="0" wp14:anchorId="211CB0DD" wp14:editId="787AF2B0">
             <wp:extent cx="1835875" cy="2801722"/>
             <wp:effectExtent l="0" t="6667" r="5397" b="5398"/>
             <wp:docPr id="1009108283" name="Picture 1009108283" descr="A blue and white object&#10;&#10;Description automatically generated"/>
@@ -9498,7 +9530,7 @@
               </wp:inline>
             </w:drawing>
           </mc:Choice>
-          <mc:Fallback xmlns:a16="http://schemas.microsoft.com/office/drawing/2014/main" xmlns:a14="http://schemas.microsoft.com/office/drawing/2010/main" xmlns:pic="http://schemas.openxmlformats.org/drawingml/2006/picture" xmlns:a="http://schemas.openxmlformats.org/drawingml/2006/main">
+          <mc:Fallback xmlns:a="http://schemas.openxmlformats.org/drawingml/2006/main" xmlns:pic="http://schemas.openxmlformats.org/drawingml/2006/picture" xmlns:a14="http://schemas.microsoft.com/office/drawing/2010/main" xmlns:a16="http://schemas.microsoft.com/office/drawing/2014/main">
             <w:pict w14:anchorId="1EB6C35E">
               <v:group id="Group 14" style="width:181.5pt;height:180pt;mso-position-horizontal-relative:char;mso-position-vertical-relative:line" coordsize="23050,22860" o:spid="_x0000_s1026" w14:anchorId="3A6EA499" o:gfxdata="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">
                 <v:shape id="Picture 1570605880" style="position:absolute;width:23050;height:22860;visibility:visible;mso-wrap-style:square" alt="A red outline of a piece of paper&#10;&#10;Description automatically generated" o:spid="_x0000_s1027" type="#_x0000_t75" o:gfxdata="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">
@@ -10109,7 +10141,7 @@
               </wp:inline>
             </w:drawing>
           </mc:Choice>
-          <mc:Fallback xmlns:a16="http://schemas.microsoft.com/office/drawing/2014/main" xmlns:a14="http://schemas.microsoft.com/office/drawing/2010/main" xmlns:pic="http://schemas.openxmlformats.org/drawingml/2006/picture" xmlns:a="http://schemas.openxmlformats.org/drawingml/2006/main">
+          <mc:Fallback xmlns:a="http://schemas.openxmlformats.org/drawingml/2006/main" xmlns:pic="http://schemas.openxmlformats.org/drawingml/2006/picture" xmlns:a14="http://schemas.microsoft.com/office/drawing/2010/main" xmlns:a16="http://schemas.microsoft.com/office/drawing/2014/main">
             <w:pict w14:anchorId="79CBDEAE">
               <v:group id="Group 7" style="width:181.5pt;height:180pt;mso-position-horizontal-relative:char;mso-position-vertical-relative:line" coordsize="23050,22860" o:spid="_x0000_s1026" w14:anchorId="7A434633" o:gfxdata="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">
                 <v:shape id="Picture 134499470" style="position:absolute;width:23050;height:22860;visibility:visible;mso-wrap-style:square" alt="A red outline of a piece of paper&#10;&#10;Description automatically generated" o:spid="_x0000_s1027" type="#_x0000_t75" o:gfxdata="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">

</xml_diff>